<commit_message>
Update Network Management and Security Assignment 2 Asif Ali 2K18-IT-26.docx
</commit_message>
<xml_diff>
--- a/Network Management and Security Assignment 2 Asif Ali 2K18-IT-26.docx
+++ b/Network Management and Security Assignment 2 Asif Ali 2K18-IT-26.docx
@@ -3473,6 +3473,7 @@
                                 <w:calendar w:val="gregorian"/>
                               </w:date>
                             </w:sdtPr>
+                            <w:sdtEndPr/>
                             <w:sdtContent>
                               <w:p>
                                 <w:pPr>
@@ -3705,7 +3706,7 @@
                                         <w:sz w:val="48"/>
                                         <w:szCs w:val="48"/>
                                       </w:rPr>
-                                      <w:t>Umar Ali</w:t>
+                                      <w:t>Asif Ali</w:t>
                                     </w:r>
                                   </w:sdtContent>
                                 </w:sdt>
@@ -3810,7 +3811,7 @@
                                   <w:sz w:val="48"/>
                                   <w:szCs w:val="48"/>
                                 </w:rPr>
-                                <w:t>Umar Ali</w:t>
+                                <w:t>Asif Ali</w:t>
                               </w:r>
                             </w:sdtContent>
                           </w:sdt>
@@ -4058,6 +4059,7 @@
                               <w:dataBinding w:prefixMappings="xmlns:ns0='http://purl.org/dc/elements/1.1/' xmlns:ns1='http://schemas.openxmlformats.org/package/2006/metadata/core-properties' " w:xpath="/ns1:coreProperties[1]/ns0:title[1]" w:storeItemID="{6C3C8BC8-F283-45AE-878A-BAB7291924A1}"/>
                               <w:text/>
                             </w:sdtPr>
+                            <w:sdtEndPr/>
                             <w:sdtContent>
                               <w:r>
                                 <w:rPr>
@@ -4093,6 +4095,7 @@
                               <w:dataBinding w:prefixMappings="xmlns:ns0='http://purl.org/dc/elements/1.1/' xmlns:ns1='http://schemas.openxmlformats.org/package/2006/metadata/core-properties' " w:xpath="/ns1:coreProperties[1]/ns0:subject[1]" w:storeItemID="{6C3C8BC8-F283-45AE-878A-BAB7291924A1}"/>
                               <w:text/>
                             </w:sdtPr>
+                            <w:sdtEndPr/>
                             <w:sdtContent>
                               <w:r>
                                 <w:rPr>
@@ -4598,7 +4601,27 @@
           <w:szCs w:val="32"/>
         </w:rPr>
         <w:lastRenderedPageBreak/>
-        <w:t xml:space="preserve">Using Below command I Block Telnet . Telnet is blocked but that network </w:t>
+        <w:t xml:space="preserve">Using Below command I Block </w:t>
+      </w:r>
+      <w:proofErr w:type="gramStart"/>
+      <w:r>
+        <w:rPr>
+          <w:b/>
+          <w:bCs/>
+          <w:sz w:val="32"/>
+          <w:szCs w:val="32"/>
+        </w:rPr>
+        <w:t>Telnet .</w:t>
+      </w:r>
+      <w:proofErr w:type="gramEnd"/>
+      <w:r>
+        <w:rPr>
+          <w:b/>
+          <w:bCs/>
+          <w:sz w:val="32"/>
+          <w:szCs w:val="32"/>
+        </w:rPr>
+        <w:t xml:space="preserve"> Telnet is blocked but that network </w:t>
       </w:r>
       <w:proofErr w:type="spellStart"/>
       <w:r>
@@ -4618,7 +4641,27 @@
           <w:sz w:val="32"/>
           <w:szCs w:val="32"/>
         </w:rPr>
-        <w:t xml:space="preserve"> be accessible with that network which has  I given permission</w:t>
+        <w:t xml:space="preserve"> be accessible with that network which </w:t>
+      </w:r>
+      <w:proofErr w:type="gramStart"/>
+      <w:r>
+        <w:rPr>
+          <w:b/>
+          <w:bCs/>
+          <w:sz w:val="32"/>
+          <w:szCs w:val="32"/>
+        </w:rPr>
+        <w:t>has  I</w:t>
+      </w:r>
+      <w:proofErr w:type="gramEnd"/>
+      <w:r>
+        <w:rPr>
+          <w:b/>
+          <w:bCs/>
+          <w:sz w:val="32"/>
+          <w:szCs w:val="32"/>
+        </w:rPr>
+        <w:t xml:space="preserve"> given permission</w:t>
       </w:r>
     </w:p>
     <w:p>
@@ -4773,7 +4816,27 @@
           <w:sz w:val="32"/>
           <w:szCs w:val="32"/>
         </w:rPr>
-        <w:t xml:space="preserve">#access-list 100 deny </w:t>
+        <w:t>#</w:t>
+      </w:r>
+      <w:proofErr w:type="gramStart"/>
+      <w:r>
+        <w:rPr>
+          <w:b/>
+          <w:bCs/>
+          <w:sz w:val="32"/>
+          <w:szCs w:val="32"/>
+        </w:rPr>
+        <w:t>access</w:t>
+      </w:r>
+      <w:proofErr w:type="gramEnd"/>
+      <w:r>
+        <w:rPr>
+          <w:b/>
+          <w:bCs/>
+          <w:sz w:val="32"/>
+          <w:szCs w:val="32"/>
+        </w:rPr>
+        <w:t xml:space="preserve">-list 100 deny </w:t>
       </w:r>
       <w:proofErr w:type="spellStart"/>
       <w:r>
@@ -4846,7 +4909,27 @@
           <w:sz w:val="32"/>
           <w:szCs w:val="32"/>
         </w:rPr>
-        <w:t xml:space="preserve"> host 192.168.30.2  eq telnet host 192.168.0.1</w:t>
+        <w:t xml:space="preserve"> host </w:t>
+      </w:r>
+      <w:proofErr w:type="gramStart"/>
+      <w:r>
+        <w:rPr>
+          <w:b/>
+          <w:bCs/>
+          <w:sz w:val="32"/>
+          <w:szCs w:val="32"/>
+        </w:rPr>
+        <w:t>192.168.30.2  eq</w:t>
+      </w:r>
+      <w:proofErr w:type="gramEnd"/>
+      <w:r>
+        <w:rPr>
+          <w:b/>
+          <w:bCs/>
+          <w:sz w:val="32"/>
+          <w:szCs w:val="32"/>
+        </w:rPr>
+        <w:t xml:space="preserve"> telnet host 192.168.0.1</w:t>
       </w:r>
     </w:p>
     <w:p>
@@ -5083,7 +5166,27 @@
           <w:sz w:val="32"/>
           <w:szCs w:val="32"/>
         </w:rPr>
-        <w:t>using command prompt of device to access other network device and set hostname and banner.</w:t>
+        <w:t xml:space="preserve">using command prompt of device to access </w:t>
+      </w:r>
+      <w:proofErr w:type="gramStart"/>
+      <w:r>
+        <w:rPr>
+          <w:b/>
+          <w:bCs/>
+          <w:sz w:val="32"/>
+          <w:szCs w:val="32"/>
+        </w:rPr>
+        <w:t>other</w:t>
+      </w:r>
+      <w:proofErr w:type="gramEnd"/>
+      <w:r>
+        <w:rPr>
+          <w:b/>
+          <w:bCs/>
+          <w:sz w:val="32"/>
+          <w:szCs w:val="32"/>
+        </w:rPr>
+        <w:t xml:space="preserve"> network device and set hostname and banner.</w:t>
       </w:r>
     </w:p>
     <w:p>
@@ -5179,18 +5282,6 @@
         </w:rPr>
         <w:t>:</w:t>
       </w:r>
-      <w:hyperlink r:id="rId15" w:history="1">
-        <w:r>
-          <w:rPr>
-            <w:rStyle w:val="Hyperlink"/>
-            <w:b/>
-            <w:bCs/>
-            <w:sz w:val="36"/>
-            <w:szCs w:val="36"/>
-          </w:rPr>
-          <w:t>https://github.com/Asif26/-Network-Management-and-Security--Assignment-2.git</w:t>
-        </w:r>
-      </w:hyperlink>
     </w:p>
     <w:p>
       <w:pPr>
@@ -5205,6 +5296,18 @@
           <w:u w:val="single"/>
         </w:rPr>
       </w:pPr>
+      <w:hyperlink r:id="rId15" w:history="1">
+        <w:r>
+          <w:rPr>
+            <w:rStyle w:val="Hyperlink"/>
+            <w:b/>
+            <w:bCs/>
+            <w:sz w:val="36"/>
+            <w:szCs w:val="36"/>
+          </w:rPr>
+          <w:t>https://github.com/Asif26/-Network-Management-and-Security--Assignment-2.git</w:t>
+        </w:r>
+      </w:hyperlink>
     </w:p>
     <w:sectPr>
       <w:pgSz w:w="12240" w:h="15840"/>
@@ -5272,7 +5375,7 @@
 <w:numbering xmlns:wpc="http://schemas.microsoft.com/office/word/2010/wordprocessingCanvas" xmlns:cx="http://schemas.microsoft.com/office/drawing/2014/chartex" xmlns:cx1="http://schemas.microsoft.com/office/drawing/2015/9/8/chartex" xmlns:cx2="http://schemas.microsoft.com/office/drawing/2015/10/21/chartex" xmlns:cx3="http://schemas.microsoft.com/office/drawing/2016/5/9/chartex" xmlns:cx4="http://schemas.microsoft.com/office/drawing/2016/5/10/chartex" xmlns:cx5="http://schemas.microsoft.com/office/drawing/2016/5/11/chartex" xmlns:cx6="http://schemas.microsoft.com/office/drawing/2016/5/12/chartex" xmlns:cx7="http://schemas.microsoft.com/office/drawing/2016/5/13/chartex" xmlns:cx8="http://schemas.microsoft.com/office/drawing/2016/5/14/chartex" xmlns:mc="http://schemas.openxmlformats.org/markup-compatibility/2006" xmlns:aink="http://schemas.microsoft.com/office/drawing/2016/ink" xmlns:am3d="http://schemas.microsoft.com/office/drawing/2017/model3d" xmlns:o="urn:schemas-microsoft-com:office:office" xmlns:r="http://schemas.openxmlformats.org/officeDocument/2006/relationships" xmlns:m="http://schemas.openxmlformats.org/officeDocument/2006/math" xmlns:v="urn:schemas-microsoft-com:vml" xmlns:wp14="http://schemas.microsoft.com/office/word/2010/wordprocessingDrawing" xmlns:wp="http://schemas.openxmlformats.org/drawingml/2006/wordprocessingDrawing" xmlns:w10="urn:schemas-microsoft-com:office:word" xmlns:w="http://schemas.openxmlformats.org/wordprocessingml/2006/main" xmlns:w14="http://schemas.microsoft.com/office/word/2010/wordml" xmlns:w15="http://schemas.microsoft.com/office/word/2012/wordml" xmlns:w16cex="http://schemas.microsoft.com/office/word/2018/wordml/cex" xmlns:w16cid="http://schemas.microsoft.com/office/word/2016/wordml/cid" xmlns:w16="http://schemas.microsoft.com/office/word/2018/wordml" xmlns:w16sdtdh="http://schemas.microsoft.com/office/word/2020/wordml/sdtdatahash" xmlns:w16se="http://schemas.microsoft.com/office/word/2015/wordml/symex" xmlns:wpg="http://schemas.microsoft.com/office/word/2010/wordprocessingGroup" xmlns:wpi="http://schemas.microsoft.com/office/word/2010/wordprocessingInk" xmlns:wne="http://schemas.microsoft.com/office/word/2006/wordml" xmlns:wps="http://schemas.microsoft.com/office/word/2010/wordprocessingShape" mc:Ignorable="w14 w15 w16se w16cid w16 w16cex w16sdtdh wp14">
   <w:numPicBullet w:numPicBulletId="0">
     <w:pict>
-      <v:shapetype w14:anchorId="397A8114" id="_x0000_t75" coordsize="21600,21600" o:spt="75" o:preferrelative="t" path="m@4@5l@4@11@9@11@9@5xe" filled="f" stroked="f">
+      <v:shapetype w14:anchorId="1EBC0C42" id="_x0000_t75" coordsize="21600,21600" o:spt="75" o:preferrelative="t" path="m@4@5l@4@11@9@11@9@5xe" filled="f" stroked="f">
         <v:stroke joinstyle="miter"/>
         <v:formulas>
           <v:f eqn="if lineDrawn pixelLineWidth 0"/>
@@ -5291,7 +5394,7 @@
         <v:path o:extrusionok="f" gradientshapeok="t" o:connecttype="rect"/>
         <o:lock v:ext="edit" aspectratio="t"/>
       </v:shapetype>
-      <v:shape id="_x0000_i1282" type="#_x0000_t75" style="width:11.25pt;height:11.25pt" o:bullet="t">
+      <v:shape id="_x0000_i1043" type="#_x0000_t75" style="width:11.25pt;height:11.25pt" o:bullet="t">
         <v:imagedata r:id="rId1" o:title="mso3398"/>
       </v:shape>
     </w:pict>
@@ -6281,7 +6384,7 @@
     <w:basedOn w:val="DefaultParagraphFont"/>
     <w:uiPriority w:val="99"/>
     <w:unhideWhenUsed/>
-    <w:rsid w:val="001D55CD"/>
+    <w:rsid w:val="00790AC7"/>
     <w:rPr>
       <w:color w:val="0563C1" w:themeColor="hyperlink"/>
       <w:u w:val="single"/>
@@ -6293,7 +6396,7 @@
     <w:uiPriority w:val="99"/>
     <w:semiHidden/>
     <w:unhideWhenUsed/>
-    <w:rsid w:val="001D55CD"/>
+    <w:rsid w:val="00790AC7"/>
     <w:rPr>
       <w:color w:val="605E5C"/>
       <w:shd w:val="clear" w:color="auto" w:fill="E1DFDD"/>

</xml_diff>